<commit_message>
Cập nhật tiến độ công việc
</commit_message>
<xml_diff>
--- a/quan-li-app/document/document.docx
+++ b/quan-li-app/document/document.docx
@@ -3063,6 +3063,431 @@
     </w:p>
     <w:p>
       <w:pPr>
+        <w:ind w:firstLine="0"/>
+        <w:rPr>
+          <w:lang w:val="en-US"/>
+        </w:rPr>
+      </w:pPr>
+    </w:p>
+    <w:p>
+      <w:pPr>
+        <w:pStyle w:val="Heading3"/>
+        <w:rPr>
+          <w:lang w:val="en-US"/>
+        </w:rPr>
+      </w:pPr>
+      <w:r>
+        <w:rPr>
+          <w:lang w:val="en-US"/>
+        </w:rPr>
+        <w:t>Bảng National (Quốc gia) (Cập nhật ngày 10/04/2024)</w:t>
+      </w:r>
+    </w:p>
+    <w:p>
+      <w:pPr>
+        <w:rPr>
+          <w:lang w:val="en-US"/>
+        </w:rPr>
+      </w:pPr>
+      <w:r>
+        <w:rPr>
+          <w:lang w:val="en-US"/>
+        </w:rPr>
+        <w:t>Mục đích: Lưu trữ thông tin của các quốc gia, ngôn ngữ, zip code</w:t>
+      </w:r>
+    </w:p>
+    <w:p>
+      <w:pPr>
+        <w:rPr>
+          <w:lang w:val="en-US"/>
+        </w:rPr>
+      </w:pPr>
+      <w:r>
+        <w:rPr>
+          <w:lang w:val="en-US"/>
+        </w:rPr>
+        <w:t>Quy ước</w:t>
+      </w:r>
+    </w:p>
+    <w:tbl>
+      <w:tblPr>
+        <w:tblStyle w:val="TableGrid"/>
+        <w:tblW w:w="0" w:type="auto"/>
+        <w:tblLook w:val="04A0" w:firstRow="1" w:lastRow="0" w:firstColumn="1" w:lastColumn="0" w:noHBand="0" w:noVBand="1"/>
+      </w:tblPr>
+      <w:tblGrid>
+        <w:gridCol w:w="2122"/>
+        <w:gridCol w:w="7506"/>
+      </w:tblGrid>
+      <w:tr>
+        <w:tc>
+          <w:tcPr>
+            <w:tcW w:w="2122" w:type="dxa"/>
+          </w:tcPr>
+          <w:p>
+            <w:pPr>
+              <w:ind w:firstLine="0"/>
+              <w:rPr>
+                <w:lang w:val="en-US"/>
+              </w:rPr>
+            </w:pPr>
+            <w:r>
+              <w:rPr>
+                <w:lang w:val="en-US"/>
+              </w:rPr>
+              <w:t>Column</w:t>
+            </w:r>
+          </w:p>
+        </w:tc>
+        <w:tc>
+          <w:tcPr>
+            <w:tcW w:w="7506" w:type="dxa"/>
+          </w:tcPr>
+          <w:p>
+            <w:pPr>
+              <w:ind w:firstLine="0"/>
+              <w:rPr>
+                <w:lang w:val="en-US"/>
+              </w:rPr>
+            </w:pPr>
+            <w:r>
+              <w:rPr>
+                <w:lang w:val="en-US"/>
+              </w:rPr>
+              <w:t>Diễn giải</w:t>
+            </w:r>
+          </w:p>
+        </w:tc>
+      </w:tr>
+      <w:tr>
+        <w:tc>
+          <w:tcPr>
+            <w:tcW w:w="2122" w:type="dxa"/>
+          </w:tcPr>
+          <w:p>
+            <w:pPr>
+              <w:ind w:firstLine="0"/>
+              <w:rPr>
+                <w:lang w:val="en-US"/>
+              </w:rPr>
+            </w:pPr>
+            <w:r>
+              <w:rPr>
+                <w:lang w:val="en-US"/>
+              </w:rPr>
+              <w:t>code</w:t>
+            </w:r>
+          </w:p>
+        </w:tc>
+        <w:tc>
+          <w:tcPr>
+            <w:tcW w:w="7506" w:type="dxa"/>
+          </w:tcPr>
+          <w:p>
+            <w:pPr>
+              <w:ind w:firstLine="0"/>
+              <w:rPr>
+                <w:lang w:val="en-US"/>
+              </w:rPr>
+            </w:pPr>
+            <w:r>
+              <w:rPr>
+                <w:lang w:val="en-US"/>
+              </w:rPr>
+              <w:t>Đặt dùng để khi gọi action</w:t>
+            </w:r>
+          </w:p>
+          <w:p>
+            <w:pPr>
+              <w:ind w:firstLine="0"/>
+              <w:rPr>
+                <w:lang w:val="en-US"/>
+              </w:rPr>
+            </w:pPr>
+            <w:r>
+              <w:rPr>
+                <w:lang w:val="en-US"/>
+              </w:rPr>
+              <w:t>Trường này không phải là khóa chính</w:t>
+            </w:r>
+          </w:p>
+        </w:tc>
+      </w:tr>
+      <w:tr>
+        <w:tc>
+          <w:tcPr>
+            <w:tcW w:w="2122" w:type="dxa"/>
+          </w:tcPr>
+          <w:p>
+            <w:pPr>
+              <w:ind w:firstLine="0"/>
+              <w:rPr>
+                <w:lang w:val="en-US"/>
+              </w:rPr>
+            </w:pPr>
+            <w:r>
+              <w:rPr>
+                <w:lang w:val="en-US"/>
+              </w:rPr>
+              <w:t>name</w:t>
+            </w:r>
+          </w:p>
+        </w:tc>
+        <w:tc>
+          <w:tcPr>
+            <w:tcW w:w="7506" w:type="dxa"/>
+          </w:tcPr>
+          <w:p>
+            <w:pPr>
+              <w:ind w:firstLine="0"/>
+              <w:rPr>
+                <w:lang w:val="en-US"/>
+              </w:rPr>
+            </w:pPr>
+            <w:r>
+              <w:rPr>
+                <w:lang w:val="en-US"/>
+              </w:rPr>
+              <w:t>Tên của quốc gia đó, tên quy ước chung trên wiki</w:t>
+            </w:r>
+          </w:p>
+        </w:tc>
+      </w:tr>
+      <w:tr>
+        <w:tc>
+          <w:tcPr>
+            <w:tcW w:w="2122" w:type="dxa"/>
+          </w:tcPr>
+          <w:p>
+            <w:pPr>
+              <w:ind w:firstLine="0"/>
+              <w:rPr>
+                <w:lang w:val="en-US"/>
+              </w:rPr>
+            </w:pPr>
+            <w:r>
+              <w:rPr>
+                <w:rFonts w:ascii="Cascadia Mono" w:hAnsi="Cascadia Mono" w:cs="Cascadia Mono"/>
+                <w:noProof w:val="0"/>
+                <w:color w:val="000000"/>
+                <w:kern w:val="0"/>
+                <w:sz w:val="19"/>
+                <w:szCs w:val="19"/>
+                <w:lang w:val="en-US"/>
+              </w:rPr>
+              <w:t>description</w:t>
+            </w:r>
+          </w:p>
+        </w:tc>
+        <w:tc>
+          <w:tcPr>
+            <w:tcW w:w="7506" w:type="dxa"/>
+          </w:tcPr>
+          <w:p>
+            <w:pPr>
+              <w:ind w:firstLine="0"/>
+              <w:rPr>
+                <w:lang w:val="en-US"/>
+              </w:rPr>
+            </w:pPr>
+            <w:r>
+              <w:rPr>
+                <w:lang w:val="en-US"/>
+              </w:rPr>
+              <w:t>Mô tả về quốc gia,..</w:t>
+            </w:r>
+          </w:p>
+        </w:tc>
+      </w:tr>
+      <w:tr>
+        <w:tc>
+          <w:tcPr>
+            <w:tcW w:w="2122" w:type="dxa"/>
+          </w:tcPr>
+          <w:p>
+            <w:pPr>
+              <w:ind w:firstLine="0"/>
+              <w:rPr>
+                <w:lang w:val="en-US"/>
+              </w:rPr>
+            </w:pPr>
+            <w:r>
+              <w:rPr>
+                <w:rFonts w:ascii="Cascadia Mono" w:hAnsi="Cascadia Mono" w:cs="Cascadia Mono"/>
+                <w:noProof w:val="0"/>
+                <w:color w:val="000000"/>
+                <w:kern w:val="0"/>
+                <w:sz w:val="19"/>
+                <w:szCs w:val="19"/>
+                <w:lang w:val="en-US"/>
+              </w:rPr>
+              <w:t>language</w:t>
+            </w:r>
+          </w:p>
+        </w:tc>
+        <w:tc>
+          <w:tcPr>
+            <w:tcW w:w="7506" w:type="dxa"/>
+          </w:tcPr>
+          <w:p>
+            <w:pPr>
+              <w:ind w:firstLine="0"/>
+              <w:rPr>
+                <w:lang w:val="en-US"/>
+              </w:rPr>
+            </w:pPr>
+            <w:r>
+              <w:rPr>
+                <w:lang w:val="en-US"/>
+              </w:rPr>
+              <w:t>Mã ngôn ngữ mà quốc gia sử dụng</w:t>
+            </w:r>
+          </w:p>
+          <w:p>
+            <w:pPr>
+              <w:ind w:firstLine="0"/>
+              <w:rPr>
+                <w:lang w:val="nl-NL"/>
+              </w:rPr>
+            </w:pPr>
+            <w:r>
+              <w:rPr>
+                <w:lang w:val="nl-NL"/>
+              </w:rPr>
+              <w:t>Ví dụ: vi, en, us</w:t>
+            </w:r>
+            <w:r>
+              <w:rPr>
+                <w:lang w:val="nl-NL"/>
+              </w:rPr>
+              <w:t>,….</w:t>
+            </w:r>
+          </w:p>
+        </w:tc>
+      </w:tr>
+      <w:tr>
+        <w:tc>
+          <w:tcPr>
+            <w:tcW w:w="2122" w:type="dxa"/>
+          </w:tcPr>
+          <w:p>
+            <w:pPr>
+              <w:ind w:firstLine="0"/>
+              <w:rPr>
+                <w:lang w:val="en-US"/>
+              </w:rPr>
+            </w:pPr>
+            <w:r>
+              <w:rPr>
+                <w:rFonts w:ascii="Cascadia Mono" w:hAnsi="Cascadia Mono" w:cs="Cascadia Mono"/>
+                <w:noProof w:val="0"/>
+                <w:color w:val="000000"/>
+                <w:kern w:val="0"/>
+                <w:sz w:val="19"/>
+                <w:szCs w:val="19"/>
+                <w:lang w:val="en-US"/>
+              </w:rPr>
+              <w:t>zip_code</w:t>
+            </w:r>
+          </w:p>
+        </w:tc>
+        <w:tc>
+          <w:tcPr>
+            <w:tcW w:w="7506" w:type="dxa"/>
+          </w:tcPr>
+          <w:p>
+            <w:pPr>
+              <w:ind w:firstLine="0"/>
+              <w:rPr>
+                <w:lang w:val="en-US"/>
+              </w:rPr>
+            </w:pPr>
+            <w:r>
+              <w:rPr>
+                <w:lang w:val="en-US"/>
+              </w:rPr>
+              <w:t>Mã bưu diện của quốc gia đó</w:t>
+            </w:r>
+          </w:p>
+        </w:tc>
+      </w:tr>
+      <w:tr>
+        <w:tc>
+          <w:tcPr>
+            <w:tcW w:w="2122" w:type="dxa"/>
+          </w:tcPr>
+          <w:p>
+            <w:pPr>
+              <w:ind w:firstLine="0"/>
+              <w:rPr>
+                <w:rFonts w:ascii="Cascadia Mono" w:hAnsi="Cascadia Mono" w:cs="Cascadia Mono"/>
+                <w:noProof w:val="0"/>
+                <w:color w:val="000000"/>
+                <w:kern w:val="0"/>
+                <w:sz w:val="19"/>
+                <w:szCs w:val="19"/>
+                <w:lang w:val="en-US"/>
+              </w:rPr>
+            </w:pPr>
+            <w:r>
+              <w:rPr>
+                <w:rFonts w:ascii="Cascadia Mono" w:hAnsi="Cascadia Mono" w:cs="Cascadia Mono"/>
+                <w:noProof w:val="0"/>
+                <w:color w:val="000000"/>
+                <w:kern w:val="0"/>
+                <w:sz w:val="19"/>
+                <w:szCs w:val="19"/>
+                <w:lang w:val="en-US"/>
+              </w:rPr>
+              <w:t>disabled</w:t>
+            </w:r>
+          </w:p>
+        </w:tc>
+        <w:tc>
+          <w:tcPr>
+            <w:tcW w:w="7506" w:type="dxa"/>
+          </w:tcPr>
+          <w:p>
+            <w:pPr>
+              <w:ind w:firstLine="0"/>
+              <w:rPr>
+                <w:lang w:val="en-US"/>
+              </w:rPr>
+            </w:pPr>
+            <w:r>
+              <w:rPr>
+                <w:lang w:val="en-US"/>
+              </w:rPr>
+              <w:t>True: không hiển thị khi get</w:t>
+            </w:r>
+          </w:p>
+          <w:p>
+            <w:pPr>
+              <w:ind w:firstLine="0"/>
+              <w:rPr>
+                <w:lang w:val="en-US"/>
+              </w:rPr>
+            </w:pPr>
+            <w:r>
+              <w:rPr>
+                <w:lang w:val="en-US"/>
+              </w:rPr>
+              <w:t>False: hiển thị khi get dữ liệu</w:t>
+            </w:r>
+          </w:p>
+        </w:tc>
+      </w:tr>
+    </w:tbl>
+    <w:p/>
+    <w:p>
+      <w:pPr>
+        <w:rPr>
+          <w:lang w:val="en-US"/>
+        </w:rPr>
+      </w:pPr>
+    </w:p>
+    <w:p>
+      <w:pPr>
         <w:rPr>
           <w:lang w:val="en-US"/>
         </w:rPr>
@@ -4223,6 +4648,102 @@
         <w:commentReference w:id="7"/>
       </w:r>
     </w:p>
+    <w:p>
+      <w:pPr>
+        <w:pStyle w:val="Heading1"/>
+        <w:rPr>
+          <w:lang w:val="en-US"/>
+        </w:rPr>
+      </w:pPr>
+      <w:r>
+        <w:rPr>
+          <w:lang w:val="en-US"/>
+        </w:rPr>
+        <w:lastRenderedPageBreak/>
+        <w:t>Lịch sử cập nhật</w:t>
+      </w:r>
+    </w:p>
+    <w:p>
+      <w:pPr>
+        <w:ind w:firstLine="0"/>
+        <w:rPr>
+          <w:lang w:val="en-US"/>
+        </w:rPr>
+      </w:pPr>
+      <w:r>
+        <w:rPr>
+          <w:lang w:val="en-US"/>
+        </w:rPr>
+        <w:t>Tất cả lịch sử công việc chi tiết đều được ghi chi tiết trong excel trên</w:t>
+      </w:r>
+    </w:p>
+    <w:p>
+      <w:pPr>
+        <w:ind w:firstLine="0"/>
+        <w:rPr>
+          <w:lang w:val="en-US"/>
+        </w:rPr>
+      </w:pPr>
+      <w:r>
+        <w:rPr>
+          <w:lang w:val="en-US"/>
+        </w:rPr>
+        <w:t>Nếu thời gian thực hiện</w:t>
+      </w:r>
+    </w:p>
+    <w:p>
+      <w:pPr>
+        <w:ind w:firstLine="0"/>
+        <w:rPr>
+          <w:lang w:val="en-US"/>
+        </w:rPr>
+      </w:pPr>
+    </w:p>
+    <w:p>
+      <w:pPr>
+        <w:ind w:firstLine="0"/>
+        <w:rPr>
+          <w:lang w:val="en-US"/>
+        </w:rPr>
+      </w:pPr>
+      <w:hyperlink r:id="rId16" w:history="1">
+        <w:r>
+          <w:rPr>
+            <w:rStyle w:val="Hyperlink"/>
+            <w:lang w:val="en-US"/>
+          </w:rPr>
+          <w:t>Lịch sử cập nhật được</w:t>
+        </w:r>
+        <w:r>
+          <w:rPr>
+            <w:rStyle w:val="Hyperlink"/>
+            <w:lang w:val="en-US"/>
+          </w:rPr>
+          <w:t xml:space="preserve"> </w:t>
+        </w:r>
+        <w:r>
+          <w:rPr>
+            <w:rStyle w:val="Hyperlink"/>
+            <w:lang w:val="en-US"/>
+          </w:rPr>
+          <w:t>lưu trong file excel</w:t>
+        </w:r>
+      </w:hyperlink>
+      <w:r>
+        <w:rPr>
+          <w:lang w:val="en-US"/>
+        </w:rPr>
+        <w:t xml:space="preserve"> (Cập nhật ngày 10/04/2024)</w:t>
+      </w:r>
+    </w:p>
+    <w:p>
+      <w:pPr>
+        <w:ind w:firstLine="0"/>
+        <w:rPr>
+          <w:lang w:val="en-US"/>
+        </w:rPr>
+      </w:pPr>
+    </w:p>
     <w:sectPr>
       <w:pgSz w:w="11906" w:h="16838" w:code="9"/>
       <w:pgMar w:top="1134" w:right="1134" w:bottom="1134" w:left="1134" w:header="720" w:footer="720" w:gutter="0"/>
@@ -4251,21 +4772,7 @@
           <w:rStyle w:val="CommentReference"/>
           <w:lang w:val="en-US"/>
         </w:rPr>
-        <w:t>Đã cập nhật 2</w:t>
-      </w:r>
-      <w:r>
-        <w:rPr>
-          <w:rStyle w:val="CommentReference"/>
-          <w:lang w:val="en-US"/>
-        </w:rPr>
-        <w:t>3</w:t>
-      </w:r>
-      <w:r>
-        <w:rPr>
-          <w:rStyle w:val="CommentReference"/>
-          <w:lang w:val="en-US"/>
-        </w:rPr>
-        <w:t>/02/2024</w:t>
+        <w:t>Đã cập nhật 23/02/2024</w:t>
       </w:r>
     </w:p>
   </w:comment>
@@ -4295,9 +4802,6 @@
     <w:p>
       <w:pPr>
         <w:pStyle w:val="CommentText"/>
-        <w:rPr>
-          <w:lang w:val="en-US"/>
-        </w:rPr>
       </w:pPr>
       <w:r>
         <w:rPr>
@@ -4306,18 +4810,12 @@
         <w:annotationRef/>
       </w:r>
       <w:r>
-        <w:rPr>
-          <w:lang w:val="en-US"/>
-        </w:rPr>
         <w:t>Đã cập nhật 27/02/2024</w:t>
       </w:r>
     </w:p>
     <w:p>
       <w:pPr>
         <w:pStyle w:val="CommentText"/>
-        <w:rPr>
-          <w:lang w:val="en-US"/>
-        </w:rPr>
       </w:pPr>
     </w:p>
   </w:comment>
@@ -4327,7 +4825,6 @@
         <w:pStyle w:val="CommentText"/>
         <w:rPr>
           <w:rStyle w:val="CommentReference"/>
-          <w:lang w:val="en-US"/>
         </w:rPr>
       </w:pPr>
       <w:r>
@@ -4339,7 +4836,6 @@
       <w:r>
         <w:rPr>
           <w:rStyle w:val="CommentReference"/>
-          <w:lang w:val="en-US"/>
         </w:rPr>
         <w:t>Đã cập nhật 27/02/2024</w:t>
       </w:r>
@@ -4365,7 +4861,6 @@
       <w:r>
         <w:rPr>
           <w:rStyle w:val="CommentReference"/>
-          <w:lang w:val="en-US"/>
         </w:rPr>
         <w:t>Đã cập nhật 27/02/2024</w:t>
       </w:r>
@@ -4385,7 +4880,6 @@
       <w:r>
         <w:rPr>
           <w:rStyle w:val="CommentReference"/>
-          <w:lang w:val="en-US"/>
         </w:rPr>
         <w:t>Đã cập nhật 27/02/2024</w:t>
       </w:r>
@@ -5544,7 +6038,7 @@
   <w:style w:type="paragraph" w:default="1" w:styleId="Normal">
     <w:name w:val="Normal"/>
     <w:qFormat/>
-    <w:rsid w:val="005770DD"/>
+    <w:rsid w:val="00322935"/>
     <w:rPr>
       <w:noProof/>
       <w:lang w:val="vi-VN"/>

</xml_diff>